<commit_message>
Change the report graphs so the excel is embeded instead of linked.
</commit_message>
<xml_diff>
--- a/Relatorio.docx
+++ b/Relatorio.docx
@@ -890,14 +890,27 @@
       <w:r>
         <w:t xml:space="preserve">Figura </w:t>
       </w:r>
-      <w:fldSimple w:instr=" SEQ Figura \* ARABIC ">
-        <w:r>
-          <w:rPr>
-            <w:noProof/>
-          </w:rPr>
-          <w:t>1</w:t>
-        </w:r>
-      </w:fldSimple>
+      <w:r>
+        <w:fldChar w:fldCharType="begin"/>
+      </w:r>
+      <w:r>
+        <w:instrText xml:space="preserve"> SEQ Figura \* ARABIC </w:instrText>
+      </w:r>
+      <w:r>
+        <w:fldChar w:fldCharType="separate"/>
+      </w:r>
+      <w:r>
+        <w:rPr>
+          <w:noProof/>
+        </w:rPr>
+        <w:t>1</w:t>
+      </w:r>
+      <w:r>
+        <w:rPr>
+          <w:noProof/>
+        </w:rPr>
+        <w:fldChar w:fldCharType="end"/>
+      </w:r>
       <w:r>
         <w:t xml:space="preserve"> - Imagem de </w:t>
       </w:r>
@@ -1083,10 +1096,7 @@
       </w:r>
       <w:proofErr w:type="spellEnd"/>
       <w:r>
-        <w:t xml:space="preserve"> (</w:t>
-      </w:r>
-      <w:r>
-        <w:t xml:space="preserve">que vai remover o elemento mais pequeno, colocar a ultima folha na primeira posição e reorganizar a </w:t>
+        <w:t xml:space="preserve"> (que vai remover o elemento mais pequeno, colocar a ultima folha na primeira posição e reorganizar a </w:t>
       </w:r>
       <w:proofErr w:type="spellStart"/>
       <w:r>
@@ -1170,7 +1180,6 @@
     </w:p>
     <w:p>
       <w:r>
-        <w:lastRenderedPageBreak/>
         <w:tab/>
       </w:r>
       <w:r>
@@ -1196,6 +1205,7 @@
           <w:sz w:val="18"/>
           <w:szCs w:val="18"/>
         </w:rPr>
+        <w:lastRenderedPageBreak/>
         <w:t xml:space="preserve">    </w:t>
       </w:r>
       <w:r>
@@ -1255,7 +1265,6 @@
           <w:bCs/>
           <w:sz w:val="18"/>
           <w:szCs w:val="18"/>
-          <w:lang w:val="en-GB"/>
         </w:rPr>
       </w:pPr>
       <w:r>
@@ -1269,8 +1278,232 @@
         </w:rPr>
         <w:t xml:space="preserve">        </w:t>
       </w:r>
+      <w:proofErr w:type="spellStart"/>
       <w:proofErr w:type="gramStart"/>
       <w:r>
+        <w:rPr>
+          <w:rFonts w:ascii="Courier New" w:hAnsi="Courier New" w:cs="Courier New"/>
+          <w:b/>
+          <w:bCs/>
+          <w:sz w:val="18"/>
+          <w:szCs w:val="18"/>
+        </w:rPr>
+        <w:t>array</w:t>
+      </w:r>
+      <w:proofErr w:type="spellEnd"/>
+      <w:r>
+        <w:rPr>
+          <w:rFonts w:ascii="Courier New" w:hAnsi="Courier New" w:cs="Courier New"/>
+          <w:b/>
+          <w:bCs/>
+          <w:sz w:val="18"/>
+          <w:szCs w:val="18"/>
+        </w:rPr>
+        <w:t>[</w:t>
+      </w:r>
+      <w:proofErr w:type="gramEnd"/>
+      <w:r>
+        <w:rPr>
+          <w:rFonts w:ascii="Courier New" w:hAnsi="Courier New" w:cs="Courier New"/>
+          <w:b/>
+          <w:bCs/>
+          <w:sz w:val="18"/>
+          <w:szCs w:val="18"/>
+        </w:rPr>
+        <w:t xml:space="preserve">0] = </w:t>
+      </w:r>
+      <w:proofErr w:type="spellStart"/>
+      <w:r>
+        <w:rPr>
+          <w:rFonts w:ascii="Courier New" w:hAnsi="Courier New" w:cs="Courier New"/>
+          <w:b/>
+          <w:bCs/>
+          <w:sz w:val="18"/>
+          <w:szCs w:val="18"/>
+        </w:rPr>
+        <w:t>head</w:t>
+      </w:r>
+      <w:proofErr w:type="spellEnd"/>
+      <w:r>
+        <w:rPr>
+          <w:rFonts w:ascii="Courier New" w:hAnsi="Courier New" w:cs="Courier New"/>
+          <w:b/>
+          <w:bCs/>
+          <w:sz w:val="18"/>
+          <w:szCs w:val="18"/>
+        </w:rPr>
+        <w:t>;</w:t>
+      </w:r>
+    </w:p>
+    <w:p>
+      <w:pPr>
+        <w:rPr>
+          <w:rFonts w:ascii="Courier New" w:hAnsi="Courier New" w:cs="Courier New"/>
+          <w:b/>
+          <w:bCs/>
+          <w:sz w:val="18"/>
+          <w:szCs w:val="18"/>
+        </w:rPr>
+      </w:pPr>
+      <w:r>
+        <w:rPr>
+          <w:rFonts w:ascii="Courier New" w:hAnsi="Courier New" w:cs="Courier New"/>
+          <w:b/>
+          <w:bCs/>
+          <w:sz w:val="18"/>
+          <w:szCs w:val="18"/>
+        </w:rPr>
+        <w:t xml:space="preserve">        </w:t>
+      </w:r>
+      <w:proofErr w:type="spellStart"/>
+      <w:proofErr w:type="gramStart"/>
+      <w:r>
+        <w:rPr>
+          <w:rFonts w:ascii="Courier New" w:hAnsi="Courier New" w:cs="Courier New"/>
+          <w:b/>
+          <w:bCs/>
+          <w:sz w:val="18"/>
+          <w:szCs w:val="18"/>
+        </w:rPr>
+        <w:t>sift</w:t>
+      </w:r>
+      <w:r>
+        <w:rPr>
+          <w:rFonts w:ascii="Courier New" w:hAnsi="Courier New" w:cs="Courier New"/>
+          <w:b/>
+          <w:bCs/>
+          <w:sz w:val="18"/>
+          <w:szCs w:val="18"/>
+        </w:rPr>
+        <w:t>Down</w:t>
+      </w:r>
+      <w:proofErr w:type="spellEnd"/>
+      <w:r>
+        <w:rPr>
+          <w:rFonts w:ascii="Courier New" w:hAnsi="Courier New" w:cs="Courier New"/>
+          <w:b/>
+          <w:bCs/>
+          <w:sz w:val="18"/>
+          <w:szCs w:val="18"/>
+        </w:rPr>
+        <w:t>(</w:t>
+      </w:r>
+      <w:proofErr w:type="gramEnd"/>
+      <w:r>
+        <w:rPr>
+          <w:rFonts w:ascii="Courier New" w:hAnsi="Courier New" w:cs="Courier New"/>
+          <w:b/>
+          <w:bCs/>
+          <w:sz w:val="18"/>
+          <w:szCs w:val="18"/>
+        </w:rPr>
+        <w:t>1);</w:t>
+      </w:r>
+    </w:p>
+    <w:p>
+      <w:pPr>
+        <w:rPr>
+          <w:rFonts w:ascii="Courier New" w:hAnsi="Courier New" w:cs="Courier New"/>
+          <w:b/>
+          <w:bCs/>
+          <w:sz w:val="18"/>
+          <w:szCs w:val="18"/>
+        </w:rPr>
+      </w:pPr>
+      <w:r>
+        <w:rPr>
+          <w:rFonts w:ascii="Courier New" w:hAnsi="Courier New" w:cs="Courier New"/>
+          <w:b/>
+          <w:bCs/>
+          <w:sz w:val="18"/>
+          <w:szCs w:val="18"/>
+        </w:rPr>
+        <w:t xml:space="preserve">    }</w:t>
+      </w:r>
+    </w:p>
+    <w:p/>
+    <w:p>
+      <w:r>
+        <w:t xml:space="preserve">O outro método </w:t>
+      </w:r>
+      <w:r>
+        <w:t xml:space="preserve">é </w:t>
+      </w:r>
+      <w:proofErr w:type="spellStart"/>
+      <w:r>
+        <w:rPr>
+          <w:i/>
+          <w:iCs/>
+        </w:rPr>
+        <w:t>changeComparator</w:t>
+      </w:r>
+      <w:proofErr w:type="spellEnd"/>
+      <w:r>
+        <w:t xml:space="preserve"> que </w:t>
+      </w:r>
+      <w:r>
+        <w:t>muda o comparador recebido no construtor</w:t>
+      </w:r>
+      <w:r>
+        <w:t xml:space="preserve"> e reconstrói a </w:t>
+      </w:r>
+      <w:proofErr w:type="spellStart"/>
+      <w:r>
+        <w:rPr>
+          <w:i/>
+          <w:iCs/>
+        </w:rPr>
+        <w:t>heap</w:t>
+      </w:r>
+      <w:proofErr w:type="spellEnd"/>
+      <w:r>
+        <w:t xml:space="preserve"> com base no novo comparador. Este método foi implementado para evitar </w:t>
+      </w:r>
+      <w:r>
+        <w:t xml:space="preserve">a criação de um novo </w:t>
+      </w:r>
+      <w:proofErr w:type="spellStart"/>
+      <w:r>
+        <w:rPr>
+          <w:i/>
+          <w:iCs/>
+        </w:rPr>
+        <w:t>PriorityQueue</w:t>
+      </w:r>
+      <w:proofErr w:type="spellEnd"/>
+      <w:r>
+        <w:rPr>
+          <w:i/>
+          <w:iCs/>
+        </w:rPr>
+        <w:t xml:space="preserve"> </w:t>
+      </w:r>
+      <w:r>
+        <w:t xml:space="preserve">com um comparador diferente e copia dos elementos do </w:t>
+      </w:r>
+      <w:proofErr w:type="spellStart"/>
+      <w:r>
+        <w:rPr>
+          <w:i/>
+          <w:iCs/>
+        </w:rPr>
+        <w:t>PriorityQueue</w:t>
+      </w:r>
+      <w:proofErr w:type="spellEnd"/>
+      <w:r>
+        <w:rPr>
+          <w:i/>
+          <w:iCs/>
+        </w:rPr>
+        <w:t xml:space="preserve"> </w:t>
+      </w:r>
+      <w:r>
+        <w:t>antigo para o novo.</w:t>
+      </w:r>
+    </w:p>
+    <w:p/>
+    <w:p>
+      <w:pPr>
         <w:rPr>
           <w:rFonts w:ascii="Courier New" w:hAnsi="Courier New" w:cs="Courier New"/>
           <w:b/>
@@ -1279,9 +1512,17 @@
           <w:szCs w:val="18"/>
           <w:lang w:val="en-GB"/>
         </w:rPr>
-        <w:t>array[</w:t>
-      </w:r>
-      <w:proofErr w:type="gramEnd"/>
+      </w:pPr>
+      <w:r>
+        <w:rPr>
+          <w:rFonts w:ascii="Courier New" w:hAnsi="Courier New" w:cs="Courier New"/>
+          <w:b/>
+          <w:bCs/>
+          <w:sz w:val="18"/>
+          <w:szCs w:val="18"/>
+        </w:rPr>
+        <w:t xml:space="preserve">    </w:t>
+      </w:r>
       <w:r>
         <w:rPr>
           <w:rFonts w:ascii="Courier New" w:hAnsi="Courier New" w:cs="Courier New"/>
@@ -1291,11 +1532,11 @@
           <w:szCs w:val="18"/>
           <w:lang w:val="en-GB"/>
         </w:rPr>
-        <w:t>0] = head;</w:t>
-      </w:r>
-    </w:p>
-    <w:p>
-      <w:pPr>
+        <w:t xml:space="preserve">public void </w:t>
+      </w:r>
+      <w:proofErr w:type="spellStart"/>
+      <w:proofErr w:type="gramStart"/>
+      <w:r>
         <w:rPr>
           <w:rFonts w:ascii="Courier New" w:hAnsi="Courier New" w:cs="Courier New"/>
           <w:b/>
@@ -1303,6 +1544,42 @@
           <w:sz w:val="18"/>
           <w:szCs w:val="18"/>
           <w:lang w:val="en-GB"/>
+        </w:rPr>
+        <w:t>changeComparator</w:t>
+      </w:r>
+      <w:proofErr w:type="spellEnd"/>
+      <w:r>
+        <w:rPr>
+          <w:rFonts w:ascii="Courier New" w:hAnsi="Courier New" w:cs="Courier New"/>
+          <w:b/>
+          <w:bCs/>
+          <w:sz w:val="18"/>
+          <w:szCs w:val="18"/>
+          <w:lang w:val="en-GB"/>
+        </w:rPr>
+        <w:t>(</w:t>
+      </w:r>
+      <w:proofErr w:type="gramEnd"/>
+      <w:r>
+        <w:rPr>
+          <w:rFonts w:ascii="Courier New" w:hAnsi="Courier New" w:cs="Courier New"/>
+          <w:b/>
+          <w:bCs/>
+          <w:sz w:val="18"/>
+          <w:szCs w:val="18"/>
+          <w:lang w:val="en-GB"/>
+        </w:rPr>
+        <w:t>Comparator&lt;T&gt; comparator){</w:t>
+      </w:r>
+    </w:p>
+    <w:p>
+      <w:pPr>
+        <w:rPr>
+          <w:rFonts w:ascii="Courier New" w:hAnsi="Courier New" w:cs="Courier New"/>
+          <w:b/>
+          <w:bCs/>
+          <w:sz w:val="18"/>
+          <w:szCs w:val="18"/>
         </w:rPr>
       </w:pPr>
       <w:r>
@@ -1325,10 +1602,11 @@
           <w:bCs/>
           <w:sz w:val="18"/>
           <w:szCs w:val="18"/>
-          <w:lang w:val="en-GB"/>
         </w:rPr>
-        <w:t>sift</w:t>
-      </w:r>
+        <w:t>this.comparator</w:t>
+      </w:r>
+      <w:proofErr w:type="spellEnd"/>
+      <w:proofErr w:type="gramEnd"/>
       <w:r>
         <w:rPr>
           <w:rFonts w:ascii="Courier New" w:hAnsi="Courier New" w:cs="Courier New"/>
@@ -1336,11 +1614,10 @@
           <w:bCs/>
           <w:sz w:val="18"/>
           <w:szCs w:val="18"/>
-          <w:lang w:val="en-GB"/>
         </w:rPr>
-        <w:t>Down</w:t>
-      </w:r>
-      <w:proofErr w:type="spellEnd"/>
+        <w:t xml:space="preserve"> = </w:t>
+      </w:r>
+      <w:proofErr w:type="spellStart"/>
       <w:r>
         <w:rPr>
           <w:rFonts w:ascii="Courier New" w:hAnsi="Courier New" w:cs="Courier New"/>
@@ -1348,11 +1625,10 @@
           <w:bCs/>
           <w:sz w:val="18"/>
           <w:szCs w:val="18"/>
-          <w:lang w:val="en-GB"/>
         </w:rPr>
-        <w:t>(</w:t>
-      </w:r>
-      <w:proofErr w:type="gramEnd"/>
+        <w:t>comparator</w:t>
+      </w:r>
+      <w:proofErr w:type="spellEnd"/>
       <w:r>
         <w:rPr>
           <w:rFonts w:ascii="Courier New" w:hAnsi="Courier New" w:cs="Courier New"/>
@@ -1360,9 +1636,8 @@
           <w:bCs/>
           <w:sz w:val="18"/>
           <w:szCs w:val="18"/>
-          <w:lang w:val="en-GB"/>
         </w:rPr>
-        <w:t>1);</w:t>
+        <w:t>;</w:t>
       </w:r>
     </w:p>
     <w:p>
@@ -1373,7 +1648,6 @@
           <w:bCs/>
           <w:sz w:val="18"/>
           <w:szCs w:val="18"/>
-          <w:lang w:val="en-GB"/>
         </w:rPr>
       </w:pPr>
       <w:r>
@@ -1383,109 +1657,22 @@
           <w:bCs/>
           <w:sz w:val="18"/>
           <w:szCs w:val="18"/>
-          <w:lang w:val="en-GB"/>
         </w:rPr>
-        <w:t xml:space="preserve">    }</w:t>
-      </w:r>
-    </w:p>
-    <w:p>
-      <w:pPr>
-        <w:rPr>
-          <w:lang w:val="en-GB"/>
-        </w:rPr>
-      </w:pPr>
-    </w:p>
-    <w:p>
-      <w:r>
-        <w:t xml:space="preserve">O outro método </w:t>
-      </w:r>
-      <w:r>
-        <w:t xml:space="preserve">é </w:t>
+        <w:t xml:space="preserve">        </w:t>
       </w:r>
       <w:proofErr w:type="spellStart"/>
-      <w:r>
-        <w:rPr>
-          <w:i/>
-          <w:iCs/>
-        </w:rPr>
-        <w:t>changeComparator</w:t>
-      </w:r>
-      <w:proofErr w:type="spellEnd"/>
-      <w:r>
-        <w:t xml:space="preserve"> que </w:t>
-      </w:r>
-      <w:r>
-        <w:t>muda o comparador recebido no construtor</w:t>
-      </w:r>
-      <w:r>
-        <w:t xml:space="preserve"> e reconstrói a </w:t>
-      </w:r>
-      <w:proofErr w:type="spellStart"/>
-      <w:r>
-        <w:rPr>
-          <w:i/>
-          <w:iCs/>
-        </w:rPr>
-        <w:t>heap</w:t>
-      </w:r>
-      <w:proofErr w:type="spellEnd"/>
-      <w:r>
-        <w:t xml:space="preserve"> com base no novo comparador. Este método foi implementado para evitar </w:t>
-      </w:r>
-      <w:r>
-        <w:t xml:space="preserve">a criação de um novo </w:t>
-      </w:r>
-      <w:proofErr w:type="spellStart"/>
-      <w:r>
-        <w:rPr>
-          <w:i/>
-          <w:iCs/>
-        </w:rPr>
-        <w:t>PriorityQueue</w:t>
-      </w:r>
-      <w:proofErr w:type="spellEnd"/>
-      <w:r>
-        <w:rPr>
-          <w:i/>
-          <w:iCs/>
-        </w:rPr>
-        <w:t xml:space="preserve"> </w:t>
-      </w:r>
-      <w:r>
-        <w:t xml:space="preserve">com um comparador diferente e copia dos elementos do </w:t>
-      </w:r>
-      <w:proofErr w:type="spellStart"/>
-      <w:r>
-        <w:rPr>
-          <w:i/>
-          <w:iCs/>
-        </w:rPr>
-        <w:t>PriorityQueue</w:t>
-      </w:r>
-      <w:proofErr w:type="spellEnd"/>
-      <w:r>
-        <w:rPr>
-          <w:i/>
-          <w:iCs/>
-        </w:rPr>
-        <w:t xml:space="preserve"> </w:t>
-      </w:r>
-      <w:r>
-        <w:t>antigo para o novo.</w:t>
-      </w:r>
-    </w:p>
-    <w:p/>
-    <w:p>
-      <w:pPr>
+      <w:proofErr w:type="gramStart"/>
+      <w:r>
         <w:rPr>
           <w:rFonts w:ascii="Courier New" w:hAnsi="Courier New" w:cs="Courier New"/>
           <w:b/>
           <w:bCs/>
           <w:sz w:val="18"/>
           <w:szCs w:val="18"/>
-          <w:lang w:val="en-GB"/>
         </w:rPr>
-      </w:pPr>
+        <w:t>heapify</w:t>
+      </w:r>
+      <w:proofErr w:type="spellEnd"/>
       <w:r>
         <w:rPr>
           <w:rFonts w:ascii="Courier New" w:hAnsi="Courier New" w:cs="Courier New"/>
@@ -1493,10 +1680,10 @@
           <w:bCs/>
           <w:sz w:val="18"/>
           <w:szCs w:val="18"/>
-          <w:lang w:val="en-GB"/>
         </w:rPr>
-        <w:t xml:space="preserve">    </w:t>
-      </w:r>
+        <w:t>(</w:t>
+      </w:r>
+      <w:proofErr w:type="gramEnd"/>
       <w:r>
         <w:rPr>
           <w:rFonts w:ascii="Courier New" w:hAnsi="Courier New" w:cs="Courier New"/>
@@ -1504,24 +1691,20 @@
           <w:bCs/>
           <w:sz w:val="18"/>
           <w:szCs w:val="18"/>
-          <w:lang w:val="en-GB"/>
         </w:rPr>
-        <w:t xml:space="preserve">public void </w:t>
-      </w:r>
-      <w:proofErr w:type="spellStart"/>
-      <w:proofErr w:type="gramStart"/>
-      <w:r>
+        <w:t>);</w:t>
+      </w:r>
+    </w:p>
+    <w:p>
+      <w:pPr>
         <w:rPr>
           <w:rFonts w:ascii="Courier New" w:hAnsi="Courier New" w:cs="Courier New"/>
           <w:b/>
           <w:bCs/>
           <w:sz w:val="18"/>
           <w:szCs w:val="18"/>
-          <w:lang w:val="en-GB"/>
         </w:rPr>
-        <w:t>changeComparator</w:t>
-      </w:r>
-      <w:proofErr w:type="spellEnd"/>
+      </w:pPr>
       <w:r>
         <w:rPr>
           <w:rFonts w:ascii="Courier New" w:hAnsi="Courier New" w:cs="Courier New"/>
@@ -1529,162 +1712,11 @@
           <w:bCs/>
           <w:sz w:val="18"/>
           <w:szCs w:val="18"/>
-          <w:lang w:val="en-GB"/>
-        </w:rPr>
-        <w:t>(</w:t>
-      </w:r>
-      <w:proofErr w:type="gramEnd"/>
-      <w:r>
-        <w:rPr>
-          <w:rFonts w:ascii="Courier New" w:hAnsi="Courier New" w:cs="Courier New"/>
-          <w:b/>
-          <w:bCs/>
-          <w:sz w:val="18"/>
-          <w:szCs w:val="18"/>
-          <w:lang w:val="en-GB"/>
-        </w:rPr>
-        <w:t>Comparator&lt;T&gt; comparator){</w:t>
-      </w:r>
-    </w:p>
-    <w:p>
-      <w:pPr>
-        <w:rPr>
-          <w:rFonts w:ascii="Courier New" w:hAnsi="Courier New" w:cs="Courier New"/>
-          <w:b/>
-          <w:bCs/>
-          <w:sz w:val="18"/>
-          <w:szCs w:val="18"/>
-          <w:lang w:val="en-GB"/>
-        </w:rPr>
-      </w:pPr>
-      <w:r>
-        <w:rPr>
-          <w:rFonts w:ascii="Courier New" w:hAnsi="Courier New" w:cs="Courier New"/>
-          <w:b/>
-          <w:bCs/>
-          <w:sz w:val="18"/>
-          <w:szCs w:val="18"/>
-          <w:lang w:val="en-GB"/>
-        </w:rPr>
-        <w:t xml:space="preserve">        </w:t>
-      </w:r>
-      <w:proofErr w:type="spellStart"/>
-      <w:proofErr w:type="gramStart"/>
-      <w:r>
-        <w:rPr>
-          <w:rFonts w:ascii="Courier New" w:hAnsi="Courier New" w:cs="Courier New"/>
-          <w:b/>
-          <w:bCs/>
-          <w:sz w:val="18"/>
-          <w:szCs w:val="18"/>
-          <w:lang w:val="en-GB"/>
-        </w:rPr>
-        <w:t>this.comparator</w:t>
-      </w:r>
-      <w:proofErr w:type="spellEnd"/>
-      <w:proofErr w:type="gramEnd"/>
-      <w:r>
-        <w:rPr>
-          <w:rFonts w:ascii="Courier New" w:hAnsi="Courier New" w:cs="Courier New"/>
-          <w:b/>
-          <w:bCs/>
-          <w:sz w:val="18"/>
-          <w:szCs w:val="18"/>
-          <w:lang w:val="en-GB"/>
-        </w:rPr>
-        <w:t xml:space="preserve"> = comparator;</w:t>
-      </w:r>
-    </w:p>
-    <w:p>
-      <w:pPr>
-        <w:rPr>
-          <w:rFonts w:ascii="Courier New" w:hAnsi="Courier New" w:cs="Courier New"/>
-          <w:b/>
-          <w:bCs/>
-          <w:sz w:val="18"/>
-          <w:szCs w:val="18"/>
-          <w:lang w:val="en-GB"/>
-        </w:rPr>
-      </w:pPr>
-      <w:r>
-        <w:rPr>
-          <w:rFonts w:ascii="Courier New" w:hAnsi="Courier New" w:cs="Courier New"/>
-          <w:b/>
-          <w:bCs/>
-          <w:sz w:val="18"/>
-          <w:szCs w:val="18"/>
-          <w:lang w:val="en-GB"/>
-        </w:rPr>
-        <w:t xml:space="preserve">        </w:t>
-      </w:r>
-      <w:proofErr w:type="spellStart"/>
-      <w:proofErr w:type="gramStart"/>
-      <w:r>
-        <w:rPr>
-          <w:rFonts w:ascii="Courier New" w:hAnsi="Courier New" w:cs="Courier New"/>
-          <w:b/>
-          <w:bCs/>
-          <w:sz w:val="18"/>
-          <w:szCs w:val="18"/>
-          <w:lang w:val="en-GB"/>
-        </w:rPr>
-        <w:t>heapify</w:t>
-      </w:r>
-      <w:proofErr w:type="spellEnd"/>
-      <w:r>
-        <w:rPr>
-          <w:rFonts w:ascii="Courier New" w:hAnsi="Courier New" w:cs="Courier New"/>
-          <w:b/>
-          <w:bCs/>
-          <w:sz w:val="18"/>
-          <w:szCs w:val="18"/>
-          <w:lang w:val="en-GB"/>
-        </w:rPr>
-        <w:t>(</w:t>
-      </w:r>
-      <w:proofErr w:type="gramEnd"/>
-      <w:r>
-        <w:rPr>
-          <w:rFonts w:ascii="Courier New" w:hAnsi="Courier New" w:cs="Courier New"/>
-          <w:b/>
-          <w:bCs/>
-          <w:sz w:val="18"/>
-          <w:szCs w:val="18"/>
-          <w:lang w:val="en-GB"/>
-        </w:rPr>
-        <w:t>);</w:t>
-      </w:r>
-    </w:p>
-    <w:p>
-      <w:pPr>
-        <w:rPr>
-          <w:rFonts w:ascii="Courier New" w:hAnsi="Courier New" w:cs="Courier New"/>
-          <w:b/>
-          <w:bCs/>
-          <w:sz w:val="18"/>
-          <w:szCs w:val="18"/>
-          <w:lang w:val="en-GB"/>
-        </w:rPr>
-      </w:pPr>
-      <w:r>
-        <w:rPr>
-          <w:rFonts w:ascii="Courier New" w:hAnsi="Courier New" w:cs="Courier New"/>
-          <w:b/>
-          <w:bCs/>
-          <w:sz w:val="18"/>
-          <w:szCs w:val="18"/>
-          <w:lang w:val="en-GB"/>
         </w:rPr>
         <w:t xml:space="preserve">    }</w:t>
       </w:r>
     </w:p>
-    <w:p>
-      <w:pPr>
-        <w:rPr>
-          <w:lang w:val="en-GB"/>
-        </w:rPr>
-      </w:pPr>
-    </w:p>
+    <w:p/>
     <w:p>
       <w:r>
         <w:t xml:space="preserve">A nível complexidade tanto a versão com </w:t>
@@ -2209,14 +2241,27 @@
       <w:r>
         <w:t xml:space="preserve">Tabela </w:t>
       </w:r>
-      <w:fldSimple w:instr=" SEQ Tabela \* ARABIC ">
-        <w:r>
-          <w:rPr>
-            <w:noProof/>
-          </w:rPr>
-          <w:t>1</w:t>
-        </w:r>
-      </w:fldSimple>
+      <w:r>
+        <w:fldChar w:fldCharType="begin"/>
+      </w:r>
+      <w:r>
+        <w:instrText xml:space="preserve"> SEQ Tabela \* ARABIC </w:instrText>
+      </w:r>
+      <w:r>
+        <w:fldChar w:fldCharType="separate"/>
+      </w:r>
+      <w:r>
+        <w:rPr>
+          <w:noProof/>
+        </w:rPr>
+        <w:t>1</w:t>
+      </w:r>
+      <w:r>
+        <w:rPr>
+          <w:noProof/>
+        </w:rPr>
+        <w:fldChar w:fldCharType="end"/>
+      </w:r>
       <w:r>
         <w:t xml:space="preserve"> - </w:t>
       </w:r>
@@ -3260,14 +3305,27 @@
       <w:r>
         <w:t xml:space="preserve">Tabela </w:t>
       </w:r>
-      <w:fldSimple w:instr=" SEQ Tabela \* ARABIC ">
-        <w:r>
-          <w:rPr>
-            <w:noProof/>
-          </w:rPr>
-          <w:t>2</w:t>
-        </w:r>
-      </w:fldSimple>
+      <w:r>
+        <w:fldChar w:fldCharType="begin"/>
+      </w:r>
+      <w:r>
+        <w:instrText xml:space="preserve"> SEQ Tabela \* ARABIC </w:instrText>
+      </w:r>
+      <w:r>
+        <w:fldChar w:fldCharType="separate"/>
+      </w:r>
+      <w:r>
+        <w:rPr>
+          <w:noProof/>
+        </w:rPr>
+        <w:t>2</w:t>
+      </w:r>
+      <w:r>
+        <w:rPr>
+          <w:noProof/>
+        </w:rPr>
+        <w:fldChar w:fldCharType="end"/>
+      </w:r>
       <w:r>
         <w:t xml:space="preserve"> - </w:t>
       </w:r>
@@ -4308,14 +4366,27 @@
       <w:r>
         <w:t xml:space="preserve">Tabela </w:t>
       </w:r>
-      <w:fldSimple w:instr=" SEQ Tabela \* ARABIC ">
-        <w:r>
-          <w:rPr>
-            <w:noProof/>
-          </w:rPr>
-          <w:t>3</w:t>
-        </w:r>
-      </w:fldSimple>
+      <w:r>
+        <w:fldChar w:fldCharType="begin"/>
+      </w:r>
+      <w:r>
+        <w:instrText xml:space="preserve"> SEQ Tabela \* ARABIC </w:instrText>
+      </w:r>
+      <w:r>
+        <w:fldChar w:fldCharType="separate"/>
+      </w:r>
+      <w:r>
+        <w:rPr>
+          <w:noProof/>
+        </w:rPr>
+        <w:t>3</w:t>
+      </w:r>
+      <w:r>
+        <w:rPr>
+          <w:noProof/>
+        </w:rPr>
+        <w:fldChar w:fldCharType="end"/>
+      </w:r>
       <w:r>
         <w:t xml:space="preserve"> - </w:t>
       </w:r>
@@ -5367,14 +5438,27 @@
       <w:r>
         <w:t xml:space="preserve">Tabela </w:t>
       </w:r>
-      <w:fldSimple w:instr=" SEQ Tabela \* ARABIC ">
-        <w:r>
-          <w:rPr>
-            <w:noProof/>
-          </w:rPr>
-          <w:t>4</w:t>
-        </w:r>
-      </w:fldSimple>
+      <w:r>
+        <w:fldChar w:fldCharType="begin"/>
+      </w:r>
+      <w:r>
+        <w:instrText xml:space="preserve"> SEQ Tabela \* ARABIC </w:instrText>
+      </w:r>
+      <w:r>
+        <w:fldChar w:fldCharType="separate"/>
+      </w:r>
+      <w:r>
+        <w:rPr>
+          <w:noProof/>
+        </w:rPr>
+        <w:t>4</w:t>
+      </w:r>
+      <w:r>
+        <w:rPr>
+          <w:noProof/>
+        </w:rPr>
+        <w:fldChar w:fldCharType="end"/>
+      </w:r>
       <w:r>
         <w:t xml:space="preserve"> - </w:t>
       </w:r>
@@ -6403,24 +6487,15 @@
     </w:tbl>
     <w:p/>
     <w:p>
-      <w:pPr>
-        <w:pStyle w:val="ListParagraph"/>
-      </w:pPr>
-    </w:p>
-    <w:p>
-      <w:pPr>
-        <w:keepNext/>
-        <w:jc w:val="center"/>
-      </w:pPr>
       <w:r>
         <w:rPr>
           <w:noProof/>
         </w:rPr>
         <w:drawing>
-          <wp:inline distT="0" distB="0" distL="0" distR="0" wp14:anchorId="72995DA7" wp14:editId="6EDEF083">
+          <wp:inline distT="0" distB="0" distL="0" distR="0" wp14:anchorId="25286917" wp14:editId="40EC2C01">
             <wp:extent cx="5400040" cy="3549015"/>
             <wp:effectExtent l="0" t="0" r="10160" b="13335"/>
-            <wp:docPr id="11" name="Chart 11">
+            <wp:docPr id="5" name="Chart 5">
               <a:extLst xmlns:a="http://schemas.openxmlformats.org/drawingml/2006/main">
                 <a:ext uri="{FF2B5EF4-FFF2-40B4-BE49-F238E27FC236}">
                   <a16:creationId xmlns:a16="http://schemas.microsoft.com/office/drawing/2014/main" id="{7D5AA571-616B-4AFA-8B38-B02F4D76E111}"/>
@@ -6445,14 +6520,27 @@
       <w:r>
         <w:t xml:space="preserve">Figura </w:t>
       </w:r>
-      <w:fldSimple w:instr=" SEQ Figura \* ARABIC ">
-        <w:r>
-          <w:rPr>
-            <w:noProof/>
-          </w:rPr>
-          <w:t>2</w:t>
-        </w:r>
-      </w:fldSimple>
+      <w:r>
+        <w:fldChar w:fldCharType="begin"/>
+      </w:r>
+      <w:r>
+        <w:instrText xml:space="preserve"> SEQ Figura \* ARABIC </w:instrText>
+      </w:r>
+      <w:r>
+        <w:fldChar w:fldCharType="separate"/>
+      </w:r>
+      <w:r>
+        <w:rPr>
+          <w:noProof/>
+        </w:rPr>
+        <w:t>2</w:t>
+      </w:r>
+      <w:r>
+        <w:rPr>
+          <w:noProof/>
+        </w:rPr>
+        <w:fldChar w:fldCharType="end"/>
+      </w:r>
       <w:r>
         <w:t xml:space="preserve"> - Gráfico de comparativo entres os tempos nas tabelas anteriores.</w:t>
       </w:r>
@@ -6501,14 +6589,27 @@
       <w:r>
         <w:t xml:space="preserve">Tabela </w:t>
       </w:r>
-      <w:fldSimple w:instr=" SEQ Tabela \* ARABIC ">
-        <w:r>
-          <w:rPr>
-            <w:noProof/>
-          </w:rPr>
-          <w:t>5</w:t>
-        </w:r>
-      </w:fldSimple>
+      <w:r>
+        <w:fldChar w:fldCharType="begin"/>
+      </w:r>
+      <w:r>
+        <w:instrText xml:space="preserve"> SEQ Tabela \* ARABIC </w:instrText>
+      </w:r>
+      <w:r>
+        <w:fldChar w:fldCharType="separate"/>
+      </w:r>
+      <w:r>
+        <w:rPr>
+          <w:noProof/>
+        </w:rPr>
+        <w:t>5</w:t>
+      </w:r>
+      <w:r>
+        <w:rPr>
+          <w:noProof/>
+        </w:rPr>
+        <w:fldChar w:fldCharType="end"/>
+      </w:r>
       <w:r>
         <w:t xml:space="preserve"> - </w:t>
       </w:r>
@@ -7551,14 +7652,27 @@
       <w:r>
         <w:t xml:space="preserve">Tabela </w:t>
       </w:r>
-      <w:fldSimple w:instr=" SEQ Tabela \* ARABIC ">
-        <w:r>
-          <w:rPr>
-            <w:noProof/>
-          </w:rPr>
-          <w:t>6</w:t>
-        </w:r>
-      </w:fldSimple>
+      <w:r>
+        <w:fldChar w:fldCharType="begin"/>
+      </w:r>
+      <w:r>
+        <w:instrText xml:space="preserve"> SEQ Tabela \* ARABIC </w:instrText>
+      </w:r>
+      <w:r>
+        <w:fldChar w:fldCharType="separate"/>
+      </w:r>
+      <w:r>
+        <w:rPr>
+          <w:noProof/>
+        </w:rPr>
+        <w:t>6</w:t>
+      </w:r>
+      <w:r>
+        <w:rPr>
+          <w:noProof/>
+        </w:rPr>
+        <w:fldChar w:fldCharType="end"/>
+      </w:r>
       <w:r>
         <w:t xml:space="preserve"> - </w:t>
       </w:r>
@@ -8589,14 +8703,27 @@
       <w:r>
         <w:t xml:space="preserve">Tabela </w:t>
       </w:r>
-      <w:fldSimple w:instr=" SEQ Tabela \* ARABIC ">
-        <w:r>
-          <w:rPr>
-            <w:noProof/>
-          </w:rPr>
-          <w:t>7</w:t>
-        </w:r>
-      </w:fldSimple>
+      <w:r>
+        <w:fldChar w:fldCharType="begin"/>
+      </w:r>
+      <w:r>
+        <w:instrText xml:space="preserve"> SEQ Tabela \* ARABIC </w:instrText>
+      </w:r>
+      <w:r>
+        <w:fldChar w:fldCharType="separate"/>
+      </w:r>
+      <w:r>
+        <w:rPr>
+          <w:noProof/>
+        </w:rPr>
+        <w:t>7</w:t>
+      </w:r>
+      <w:r>
+        <w:rPr>
+          <w:noProof/>
+        </w:rPr>
+        <w:fldChar w:fldCharType="end"/>
+      </w:r>
       <w:r>
         <w:t xml:space="preserve"> - </w:t>
       </w:r>
@@ -9639,14 +9766,27 @@
       <w:r>
         <w:t xml:space="preserve">Tabela </w:t>
       </w:r>
-      <w:fldSimple w:instr=" SEQ Tabela \* ARABIC ">
-        <w:r>
-          <w:rPr>
-            <w:noProof/>
-          </w:rPr>
-          <w:t>8</w:t>
-        </w:r>
-      </w:fldSimple>
+      <w:r>
+        <w:fldChar w:fldCharType="begin"/>
+      </w:r>
+      <w:r>
+        <w:instrText xml:space="preserve"> SEQ Tabela \* ARABIC </w:instrText>
+      </w:r>
+      <w:r>
+        <w:fldChar w:fldCharType="separate"/>
+      </w:r>
+      <w:r>
+        <w:rPr>
+          <w:noProof/>
+        </w:rPr>
+        <w:t>8</w:t>
+      </w:r>
+      <w:r>
+        <w:rPr>
+          <w:noProof/>
+        </w:rPr>
+        <w:fldChar w:fldCharType="end"/>
+      </w:r>
       <w:r>
         <w:t xml:space="preserve"> - </w:t>
       </w:r>
@@ -10663,19 +10803,16 @@
     </w:tbl>
     <w:p/>
     <w:p>
-      <w:pPr>
-        <w:keepNext/>
-      </w:pPr>
       <w:r>
         <w:rPr>
           <w:noProof/>
         </w:rPr>
         <w:lastRenderedPageBreak/>
         <w:drawing>
-          <wp:inline distT="0" distB="0" distL="0" distR="0" wp14:anchorId="07C7AEC7" wp14:editId="49820D85">
+          <wp:inline distT="0" distB="0" distL="0" distR="0" wp14:anchorId="784DF23C" wp14:editId="27C5E628">
             <wp:extent cx="5400040" cy="3549015"/>
             <wp:effectExtent l="0" t="0" r="10160" b="13335"/>
-            <wp:docPr id="15" name="Chart 15">
+            <wp:docPr id="7" name="Chart 7">
               <a:extLst xmlns:a="http://schemas.openxmlformats.org/drawingml/2006/main">
                 <a:ext uri="{FF2B5EF4-FFF2-40B4-BE49-F238E27FC236}">
                   <a16:creationId xmlns:a16="http://schemas.microsoft.com/office/drawing/2014/main" id="{B8BE6CFB-BDB6-4D15-A509-F85D21357B67}"/>
@@ -10700,14 +10837,27 @@
       <w:r>
         <w:t xml:space="preserve">Figura </w:t>
       </w:r>
-      <w:fldSimple w:instr=" SEQ Figura \* ARABIC ">
-        <w:r>
-          <w:rPr>
-            <w:noProof/>
-          </w:rPr>
-          <w:t>3</w:t>
-        </w:r>
-      </w:fldSimple>
+      <w:r>
+        <w:fldChar w:fldCharType="begin"/>
+      </w:r>
+      <w:r>
+        <w:instrText xml:space="preserve"> SEQ Figura \* ARABIC </w:instrText>
+      </w:r>
+      <w:r>
+        <w:fldChar w:fldCharType="separate"/>
+      </w:r>
+      <w:r>
+        <w:rPr>
+          <w:noProof/>
+        </w:rPr>
+        <w:t>3</w:t>
+      </w:r>
+      <w:r>
+        <w:rPr>
+          <w:noProof/>
+        </w:rPr>
+        <w:fldChar w:fldCharType="end"/>
+      </w:r>
       <w:r>
         <w:t xml:space="preserve"> - </w:t>
       </w:r>
@@ -13398,6 +13548,7 @@
   <w:style w:type="character" w:default="1" w:styleId="DefaultParagraphFont">
     <w:name w:val="Default Paragraph Font"/>
     <w:uiPriority w:val="1"/>
+    <w:semiHidden/>
     <w:unhideWhenUsed/>
   </w:style>
   <w:style w:type="table" w:default="1" w:styleId="TableNormal">
@@ -14064,7 +14215,7 @@
           <c:smooth val="0"/>
           <c:extLst>
             <c:ext xmlns:c16="http://schemas.microsoft.com/office/drawing/2014/chart" uri="{C3380CC4-5D6E-409C-BE32-E72D297353CC}">
-              <c16:uniqueId val="{00000000-F547-4E30-98C9-CF57AB337A7C}"/>
+              <c16:uniqueId val="{00000000-A101-4D9F-B378-14AE4EA1C133}"/>
             </c:ext>
           </c:extLst>
         </c:ser>
@@ -14133,7 +14284,7 @@
           <c:smooth val="0"/>
           <c:extLst>
             <c:ext xmlns:c16="http://schemas.microsoft.com/office/drawing/2014/chart" uri="{C3380CC4-5D6E-409C-BE32-E72D297353CC}">
-              <c16:uniqueId val="{00000001-F547-4E30-98C9-CF57AB337A7C}"/>
+              <c16:uniqueId val="{00000001-A101-4D9F-B378-14AE4EA1C133}"/>
             </c:ext>
           </c:extLst>
         </c:ser>
@@ -14202,7 +14353,7 @@
           <c:smooth val="0"/>
           <c:extLst>
             <c:ext xmlns:c16="http://schemas.microsoft.com/office/drawing/2014/chart" uri="{C3380CC4-5D6E-409C-BE32-E72D297353CC}">
-              <c16:uniqueId val="{00000002-F547-4E30-98C9-CF57AB337A7C}"/>
+              <c16:uniqueId val="{00000002-A101-4D9F-B378-14AE4EA1C133}"/>
             </c:ext>
           </c:extLst>
         </c:ser>
@@ -14271,7 +14422,7 @@
           <c:smooth val="0"/>
           <c:extLst>
             <c:ext xmlns:c16="http://schemas.microsoft.com/office/drawing/2014/chart" uri="{C3380CC4-5D6E-409C-BE32-E72D297353CC}">
-              <c16:uniqueId val="{00000003-F547-4E30-98C9-CF57AB337A7C}"/>
+              <c16:uniqueId val="{00000003-A101-4D9F-B378-14AE4EA1C133}"/>
             </c:ext>
           </c:extLst>
         </c:ser>
@@ -14763,7 +14914,7 @@
           <c:smooth val="0"/>
           <c:extLst>
             <c:ext xmlns:c16="http://schemas.microsoft.com/office/drawing/2014/chart" uri="{C3380CC4-5D6E-409C-BE32-E72D297353CC}">
-              <c16:uniqueId val="{00000000-EA88-4A96-A78F-2E3EDD37E806}"/>
+              <c16:uniqueId val="{00000000-7EFE-4482-8865-60F7367A09BE}"/>
             </c:ext>
           </c:extLst>
         </c:ser>
@@ -14832,7 +14983,7 @@
           <c:smooth val="0"/>
           <c:extLst>
             <c:ext xmlns:c16="http://schemas.microsoft.com/office/drawing/2014/chart" uri="{C3380CC4-5D6E-409C-BE32-E72D297353CC}">
-              <c16:uniqueId val="{00000001-EA88-4A96-A78F-2E3EDD37E806}"/>
+              <c16:uniqueId val="{00000001-7EFE-4482-8865-60F7367A09BE}"/>
             </c:ext>
           </c:extLst>
         </c:ser>
@@ -14901,7 +15052,7 @@
           <c:smooth val="0"/>
           <c:extLst>
             <c:ext xmlns:c16="http://schemas.microsoft.com/office/drawing/2014/chart" uri="{C3380CC4-5D6E-409C-BE32-E72D297353CC}">
-              <c16:uniqueId val="{00000002-EA88-4A96-A78F-2E3EDD37E806}"/>
+              <c16:uniqueId val="{00000002-7EFE-4482-8865-60F7367A09BE}"/>
             </c:ext>
           </c:extLst>
         </c:ser>
@@ -14970,7 +15121,7 @@
           <c:smooth val="0"/>
           <c:extLst>
             <c:ext xmlns:c16="http://schemas.microsoft.com/office/drawing/2014/chart" uri="{C3380CC4-5D6E-409C-BE32-E72D297353CC}">
-              <c16:uniqueId val="{00000003-EA88-4A96-A78F-2E3EDD37E806}"/>
+              <c16:uniqueId val="{00000003-7EFE-4482-8865-60F7367A09BE}"/>
             </c:ext>
           </c:extLst>
         </c:ser>

</xml_diff>